<commit_message>
Add theory session 1 guest presentation Charlie Gilbert
</commit_message>
<xml_diff>
--- a/Communications & Publicity Materials/Example Participant Advert_organiser.docx
+++ b/Communications & Publicity Materials/Example Participant Advert_organiser.docx
@@ -50,41 +50,29 @@
         <w:rPr>
           <w:color w:val="222222"/>
         </w:rPr>
-        <w:t xml:space="preserve">presents a </w:t>
-      </w:r>
-      <w:r>
-        <w:rPr>
-          <w:color w:val="222222"/>
-        </w:rPr>
-        <w:t>hands-on, guided workshop for a small group, introducing CRISPR-Cas9, a tool widely used to edit genes within organisms.</w:t>
-      </w:r>
-    </w:p>
-    <w:p>
-      <w:pPr>
-        <w:shd w:val="clear" w:color="auto" w:fill="FFFFFF"/>
-        <w:rPr>
-          <w:color w:val="222222"/>
-        </w:rPr>
-      </w:pPr>
-    </w:p>
-    <w:p>
-      <w:pPr>
-        <w:shd w:val="clear" w:color="auto" w:fill="FFFFFF"/>
-        <w:rPr>
-          <w:color w:val="222222"/>
-        </w:rPr>
-      </w:pPr>
-      <w:r>
-        <w:rPr>
-          <w:color w:val="222222"/>
-        </w:rPr>
-        <w:t>The CRISPR-Cas9 system originated in bacteria, but humans have repurposed these biological machines as a toolkit in laboratories. Come</w:t>
-      </w:r>
-      <w:r>
-        <w:rPr>
-          <w:color w:val="222222"/>
-        </w:rPr>
-        <w:t xml:space="preserve"> along to learn the theory behind this process and do an introductory bit of gene editing yourself in our </w:t>
+        <w:t>presents a hands-on, guided workshop for a small group, introducing CRISPR-Cas9, a tool widely used to edit genes within organisms.</w:t>
+      </w:r>
+    </w:p>
+    <w:p>
+      <w:pPr>
+        <w:shd w:val="clear" w:color="auto" w:fill="FFFFFF"/>
+        <w:rPr>
+          <w:color w:val="222222"/>
+        </w:rPr>
+      </w:pPr>
+    </w:p>
+    <w:p>
+      <w:pPr>
+        <w:shd w:val="clear" w:color="auto" w:fill="FFFFFF"/>
+        <w:rPr>
+          <w:color w:val="222222"/>
+        </w:rPr>
+      </w:pPr>
+      <w:r>
+        <w:rPr>
+          <w:color w:val="222222"/>
+        </w:rPr>
+        <w:t xml:space="preserve">The CRISPR-Cas9 system originated in bacteria, but humans have repurposed these biological machines as a toolkit in laboratories. Come along to learn the theory behind this process and do an introductory bit of gene editing yourself in our </w:t>
       </w:r>
       <w:r>
         <w:rPr>
@@ -118,13 +106,7 @@
         <w:rPr>
           <w:color w:val="222222"/>
         </w:rPr>
-        <w:t xml:space="preserve">You will use CRISPR-Cas9 in a variant of baker’s yeast to change the colour of an expressed fluorescent protein, as well </w:t>
-      </w:r>
-      <w:r>
-        <w:rPr>
-          <w:color w:val="222222"/>
-        </w:rPr>
-        <w:t>as discussing the applications, challenges and ethics inherent in using this technology.</w:t>
+        <w:t>You will use CRISPR-Cas9 in a variant of baker’s yeast to change the colour of an expressed fluorescent protein, as well as discussing the applications, challenges and ethics inherent in using this technology.</w:t>
       </w:r>
     </w:p>
     <w:p>
@@ -188,13 +170,7 @@
         <w:rPr>
           <w:color w:val="222222"/>
         </w:rPr>
-        <w:t xml:space="preserve">For </w:t>
-      </w:r>
-      <w:r>
-        <w:rPr>
-          <w:color w:val="222222"/>
-        </w:rPr>
-        <w:t xml:space="preserve">adults with limited formal biology training. 3 evening classes, 2 weekend days; optional one-day weekend data analysis session. </w:t>
+        <w:t xml:space="preserve">For adults with limited formal biology training. 3 evening classes, 2 weekend days; optional one-day weekend data analysis session. </w:t>
       </w:r>
     </w:p>
     <w:p>
@@ -425,7 +401,19 @@
         <w:rPr>
           <w:color w:val="222222"/>
         </w:rPr>
-        <w:t>Please complete this form. All applicants will be contacted by Friday 21st February.</w:t>
+        <w:t xml:space="preserve">Please complete this form. All applicants will be contacted by </w:t>
+      </w:r>
+      <w:r>
+        <w:rPr>
+          <w:color w:val="FF0000"/>
+        </w:rPr>
+        <w:t>[Organiser: Add date]</w:t>
+      </w:r>
+      <w:r>
+        <w:rPr>
+          <w:color w:val="000000" w:themeColor="text1"/>
+        </w:rPr>
+        <w:t>.</w:t>
       </w:r>
     </w:p>
     <w:p>
@@ -481,16 +469,7 @@
     </w:p>
     <w:p>
       <w:r>
-        <w:t>This workshop is a pilot of new educational materials, funded by the Mozilla Foundation. As su</w:t>
-      </w:r>
-      <w:r>
-        <w:t>ch, there is no charge for participation. The trainers are not CRISPR-cas9 or sequencing experts</w:t>
-      </w:r>
-      <w:r>
-        <w:t xml:space="preserve"> but are keen intermediate users who wish to share the excitement and possibilities of modern biological tools. All materials are in development, so we welcome</w:t>
-      </w:r>
-      <w:r>
-        <w:t xml:space="preserve"> your feedback, especially if a few things are still rough around the edges!</w:t>
+        <w:t>This workshop is a pilot of new educational materials, funded by the Mozilla Foundation. As such, there is no charge for participation. The trainers are not CRISPR-cas9 or sequencing experts but are keen intermediate users who wish to share the excitement and possibilities of modern biological tools. All materials are in development, so we welcome your feedback, especially if a few things are still rough around the edges!</w:t>
       </w:r>
     </w:p>
     <w:p>

</xml_diff>